<commit_message>
arquivo de introducao ao tcc finalizado
</commit_message>
<xml_diff>
--- a/5º periodo/Introdução ao TCC/Trabalho - entrega - fase final/Trabalho.docx
+++ b/5º periodo/Introdução ao TCC/Trabalho - entrega - fase final/Trabalho.docx
@@ -1085,8 +1085,6 @@
         </w:rPr>
         <w:t xml:space="preserve"> 09</w:t>
       </w:r>
-      <w:bookmarkStart w:id="0" w:name="_GoBack"/>
-      <w:bookmarkEnd w:id="0"/>
     </w:p>
     <w:p>
       <w:pPr>
@@ -1258,7 +1256,7 @@
         <w:ind w:firstLine="0"/>
       </w:pPr>
       <w:r>
-        <w:t xml:space="preserve">Interação entre design e deficientes auditivos. </w:t>
+        <w:t>Falando de moda para deficientes auditivos através do design</w:t>
       </w:r>
     </w:p>
     <w:p>
@@ -1317,7 +1315,28 @@
         <w:ind w:left="-15"/>
       </w:pPr>
       <w:r>
-        <w:t xml:space="preserve">Eu, como parte desse público, me vejo na mesma situação anteriormente expressada, nisso conheço algumas pessoas que se sentem frustradas por não preencher tal requisito tão simples, mas hoje tão julgado pela sociedade pelo fato de não encaixar aquilo que elas conhecem com aquilo que é realidade. </w:t>
+        <w:t>Fazendo</w:t>
+      </w:r>
+      <w:r>
+        <w:t xml:space="preserve"> parte desse público</w:t>
+      </w:r>
+      <w:r>
+        <w:t>, pode-se</w:t>
+      </w:r>
+      <w:r>
+        <w:t xml:space="preserve"> ve</w:t>
+      </w:r>
+      <w:r>
+        <w:t>r</w:t>
+      </w:r>
+      <w:r>
+        <w:t xml:space="preserve"> a mesma situação anteriormente expressada, </w:t>
+      </w:r>
+      <w:r>
+        <w:t>em tais situações</w:t>
+      </w:r>
+      <w:r>
+        <w:t xml:space="preserve"> algumas pessoas que se sentem frustradas por não preencher tal requisito tão simples, mas hoje tão julgado pela sociedade pelo fato de não encaixar aquilo que elas conhecem com aquilo que é realidade. </w:t>
       </w:r>
     </w:p>
     <w:p>
@@ -1325,7 +1344,10 @@
         <w:ind w:left="-15"/>
       </w:pPr>
       <w:r>
-        <w:t xml:space="preserve">Através de um ou App, com recursos visuais fáceis de serem interpretados, sem a necessidade de tantas palavras, apenas orientações, lugares, preços, enfim, algo que concentre tais informações em apenas um local seria o ideal para fornecer ajuda a tal público. </w:t>
+        <w:t>Através de um</w:t>
+      </w:r>
+      <w:r>
+        <w:t xml:space="preserve"> App, com recursos visuais fáceis de serem interpretados, sem a necessidade de tantas palavras, apenas orientações, lugares, preços, enfim, algo que concentre tais informações em apenas um local seria o ideal para fornecer ajuda a tal público. </w:t>
       </w:r>
     </w:p>
     <w:p>
@@ -1350,17 +1372,41 @@
         <w:ind w:left="-15"/>
       </w:pPr>
       <w:r>
-        <w:t xml:space="preserve">Como o design de interface pode auxiliar os deficientes auditivos no que se trata da área de moda? </w:t>
-      </w:r>
-    </w:p>
-    <w:p>
-      <w:pPr>
-        <w:numPr>
-          <w:ilvl w:val="1"/>
-          <w:numId w:val="3"/>
-        </w:numPr>
+        <w:t>Hoje em dia tudo envolve design, seja o que fazemos, seja o que vestimos, seja o que vemos. Mas existe um certo grupo de pessoas, os deficientes e, no mais especifico, os auditivos, que não conseguem acompanhar esse avanço e que necessitam de um grande apoio na área visual.</w:t>
+      </w:r>
+    </w:p>
+    <w:p>
+      <w:pPr>
+        <w:ind w:left="-15"/>
+      </w:pPr>
+      <w:r>
+        <w:t>Mas o que tem a ver moda com a necessidade dos deficientes auditivos?</w:t>
+      </w:r>
+    </w:p>
+    <w:p>
+      <w:pPr>
+        <w:ind w:left="-15"/>
+      </w:pPr>
+      <w:r>
+        <w:t xml:space="preserve">Muitas pessoas procuram vestir-se de acordo com o que a moda rege, ou então com roupas que, visualmente, pareçam agradáveis, porém não há essa grande procura em atender esse público, de responder suas perguntas. Eu, por experiência e convivência com esse público, observo </w:t>
+      </w:r>
+      <w:r>
+        <w:lastRenderedPageBreak/>
+        <w:t>que a grande dificuldade que eles enfrentam é entender o que está escrito em uma revista, ou o que está sendo falado em um vídeo, ou até mesmo em um desfile.</w:t>
+      </w:r>
+    </w:p>
+    <w:p>
+      <w:pPr>
+        <w:ind w:left="-15"/>
+      </w:pPr>
+      <w:r>
+        <w:t>Então, como reunir soluções para tais alternativas em apenas um lugar? Um lugar certo onde pessoas que procuram por tais perguntas, possam encontrar suas respostas?</w:t>
+      </w:r>
+    </w:p>
+    <w:p>
+      <w:pPr>
         <w:spacing w:after="251" w:line="259" w:lineRule="auto"/>
-        <w:ind w:hanging="425"/>
+        <w:ind w:left="268" w:firstLine="0"/>
         <w:jc w:val="left"/>
       </w:pPr>
       <w:r>
@@ -1392,7 +1438,7 @@
         <w:ind w:left="-15"/>
       </w:pPr>
       <w:r>
-        <w:t xml:space="preserve">Desenvolver um aplicativo mobile com uma interface gráfica de design bastante acessível para deficientes auditivos. </w:t>
+        <w:t xml:space="preserve">Desenvolver um aplicativo mobile com uma interface gráfica de design acessível para deficientes auditivos. </w:t>
       </w:r>
     </w:p>
     <w:p>
@@ -1422,7 +1468,6 @@
         <w:ind w:firstLine="0"/>
       </w:pPr>
       <w:r>
-        <w:lastRenderedPageBreak/>
         <w:t xml:space="preserve">Analisar as necessidades de acessibilidade sobre o público alvo; </w:t>
       </w:r>
     </w:p>
@@ -1489,7 +1534,11 @@
         <w:ind w:left="-15"/>
       </w:pPr>
       <w:r>
-        <w:t xml:space="preserve">Muitas pessoas seguem o ritmo das duas linhas de avanço, da tecnologia e da moda, mantendo sempre no padrão de comunicação para não ficar para trás, mas há um público, mais especificamente de deficientes auditivos que tentam se manter nessa linha de avanço, mas pela simples falta da dificuldade de comunicação não conseguem manter um padrão, onde alguns recorrem para meios tecnológicos de ajuda, alguns deles suprem algumas necessidades tal como dicas, explicações, etc. mas ao mais desejada por eles é uma comunicação fácil e legível ao seu entendimento. </w:t>
+        <w:t xml:space="preserve">Muitas pessoas seguem o ritmo das duas linhas de avanço, da tecnologia e da moda, mantendo sempre no padrão de comunicação para não ficar para trás, mas há um público, mais especificamente de deficientes auditivos que tentam se manter nessa linha de avanço, mas pela simples falta da dificuldade de comunicação não conseguem manter um padrão, onde alguns recorrem para meios tecnológicos de ajuda, alguns deles suprem algumas necessidades tal como </w:t>
+      </w:r>
+      <w:r>
+        <w:lastRenderedPageBreak/>
+        <w:t xml:space="preserve">dicas, explicações, etc. mas ao mais desejada por eles é uma comunicação fácil e legível ao seu entendimento. </w:t>
       </w:r>
     </w:p>
     <w:p>
@@ -1552,14 +1601,7 @@
         <w:rPr>
           <w:sz w:val="20"/>
         </w:rPr>
-        <w:t xml:space="preserve">A elaboração de trabalhos científicos com um púbico alvo especifico, de maneira a coletar dados, tem como finalidade desenvolver soluções para problemas cotidianos, </w:t>
-      </w:r>
-      <w:r>
-        <w:rPr>
-          <w:sz w:val="20"/>
-        </w:rPr>
-        <w:lastRenderedPageBreak/>
-        <w:t xml:space="preserve">ou até fora do comum, utilizando meios científicos e acadêmicos, obedecendo as normas preestabelecidas e com fins a que se destinam. Sendo de maneira a melhorar a acessibilidade do já existente ou algo novo, inédito pretendido ao seu público e não só contribuírem para a ampliação do conhecimento ou a compreensão de certos problemas, mas também servirem de modelo ou oferecerem subsídios para outros trabalhos. </w:t>
+        <w:t xml:space="preserve">A elaboração de trabalhos científicos com um púbico alvo especifico, de maneira a coletar dados, tem como finalidade desenvolver soluções para problemas cotidianos, ou até fora do comum, utilizando meios científicos e acadêmicos, obedecendo as normas preestabelecidas e com fins a que se destinam. Sendo de maneira a melhorar a acessibilidade do já existente ou algo novo, inédito pretendido ao seu público e não só contribuírem para a ampliação do conhecimento ou a compreensão de certos problemas, mas também servirem de modelo ou oferecerem subsídios para outros trabalhos. </w:t>
       </w:r>
     </w:p>
     <w:p>
@@ -1580,7 +1622,12 @@
         <w:ind w:left="-15"/>
       </w:pPr>
       <w:r>
-        <w:t xml:space="preserve">Este trabalho segue o padrão de pesquisa quantitativa e qualitativa, reunindo dados necessários para o desenvolvimento e construção de um aplicativo para um determinado público, segundo a explicação de (KAUFMANN, 1977) e </w:t>
+        <w:t xml:space="preserve">Este trabalho segue o padrão de pesquisa </w:t>
+      </w:r>
+      <w:bookmarkStart w:id="0" w:name="_GoBack"/>
+      <w:bookmarkEnd w:id="0"/>
+      <w:r>
+        <w:t xml:space="preserve">qualitativa, reunindo dados necessários para o desenvolvimento e construção de um aplicativo para um determinado público, segundo a explicação de (KAUFMANN, 1977) e </w:t>
       </w:r>
       <w:proofErr w:type="spellStart"/>
       <w:r>
@@ -1677,6 +1724,7 @@
         <w:rPr>
           <w:b/>
         </w:rPr>
+        <w:lastRenderedPageBreak/>
         <w:t xml:space="preserve">Fase 2: Preparação </w:t>
       </w:r>
     </w:p>
@@ -1720,7 +1768,6 @@
         <w:rPr>
           <w:b/>
         </w:rPr>
-        <w:lastRenderedPageBreak/>
         <w:t xml:space="preserve">Fase 4: Elaboração: </w:t>
       </w:r>
     </w:p>
@@ -2063,6 +2110,7 @@
               <w:jc w:val="center"/>
             </w:pPr>
             <w:r>
+              <w:lastRenderedPageBreak/>
               <w:t xml:space="preserve">Usabilidade funcional </w:t>
             </w:r>
           </w:p>
@@ -2710,7 +2758,6 @@
               <w:jc w:val="center"/>
             </w:pPr>
             <w:r>
-              <w:lastRenderedPageBreak/>
               <w:t>ANÁLISE</w:t>
             </w:r>
           </w:p>
@@ -3196,7 +3243,6 @@
         <w:rPr>
           <w:b/>
         </w:rPr>
-        <w:lastRenderedPageBreak/>
         <w:t xml:space="preserve">REFERÊNCIAS BIBLIOGRÁFICAS </w:t>
       </w:r>
     </w:p>
@@ -3603,6 +3649,7 @@
         <w:ind w:firstLine="0"/>
       </w:pPr>
       <w:r>
+        <w:lastRenderedPageBreak/>
         <w:t>&lt;</w:t>
       </w:r>
       <w:proofErr w:type="gramStart"/>
@@ -3688,7 +3735,6 @@
         <w:ind w:left="-15"/>
       </w:pPr>
       <w:r>
-        <w:lastRenderedPageBreak/>
         <w:t>&lt;</w:t>
       </w:r>
       <w:proofErr w:type="gramStart"/>
@@ -4126,7 +4172,6 @@
           <w:b/>
           <w:szCs w:val="24"/>
         </w:rPr>
-        <w:lastRenderedPageBreak/>
         <w:t>ANEXOS</w:t>
       </w:r>
     </w:p>
@@ -4489,6 +4534,7 @@
           <w:rFonts w:eastAsia="Arial"/>
           <w:b/>
         </w:rPr>
+        <w:lastRenderedPageBreak/>
         <w:t xml:space="preserve">Você consegue compreender quando lhe explicam sobre moda? </w:t>
       </w:r>
     </w:p>
@@ -4605,7 +4651,6 @@
           <w:b/>
           <w:szCs w:val="24"/>
         </w:rPr>
-        <w:lastRenderedPageBreak/>
         <w:t>Questionário para ITCC</w:t>
       </w:r>
     </w:p>
@@ -4940,6 +4985,7 @@
           <w:b/>
           <w:u w:val="single" w:color="000000"/>
         </w:rPr>
+        <w:lastRenderedPageBreak/>
         <w:t>Você entende o que os outros estão falando sobre moda?</w:t>
       </w:r>
       <w:r>
@@ -5117,7 +5163,6 @@
           <w:b/>
           <w:szCs w:val="24"/>
         </w:rPr>
-        <w:lastRenderedPageBreak/>
         <w:t>Questionário para ITCC</w:t>
       </w:r>
     </w:p>
@@ -5455,6 +5500,7 @@
           <w:rFonts w:eastAsia="Arial"/>
           <w:b/>
         </w:rPr>
+        <w:lastRenderedPageBreak/>
         <w:t xml:space="preserve">Você consegue compreender quando lhe explicam sobre moda? </w:t>
       </w:r>
     </w:p>
@@ -5595,7 +5641,6 @@
           <w:b/>
           <w:szCs w:val="24"/>
         </w:rPr>
-        <w:lastRenderedPageBreak/>
         <w:t>Questionário para ITCC</w:t>
       </w:r>
     </w:p>
@@ -5947,6 +5992,7 @@
         <w:rPr>
           <w:rFonts w:eastAsia="Arial"/>
         </w:rPr>
+        <w:lastRenderedPageBreak/>
         <w:t xml:space="preserve">Não, eu só visualizar e percebi a moda da roupa, vários looks, o que </w:t>
       </w:r>
       <w:proofErr w:type="spellStart"/>

</xml_diff>